<commit_message>
actualización de la estimación del proyecto
he añadido algunas de mis tareas pero otras no las he tocado porque son
de este hito y no hemos terminado
</commit_message>
<xml_diff>
--- a/Documentos/PM/ESPECIFICACIÓN DEL PROYECTO.docx
+++ b/Documentos/PM/ESPECIFICACIÓN DEL PROYECTO.docx
@@ -1941,17 +1941,7 @@
                     <w:sz w:val="24"/>
                     <w:szCs w:val="24"/>
                   </w:rPr>
-                  <w:t>20</w:t>
-                </w:r>
-                <w:r>
-                  <w:rPr>
-                    <w:rFonts w:asciiTheme="majorHAnsi" w:eastAsiaTheme="majorEastAsia" w:hAnsiTheme="majorHAnsi" w:cstheme="majorBidi"/>
-                    <w:bCs/>
-                    <w:color w:val="0D0D0D" w:themeColor="text1" w:themeTint="F2"/>
-                    <w:sz w:val="24"/>
-                    <w:szCs w:val="24"/>
-                  </w:rPr>
-                  <w:t xml:space="preserve"> horas</w:t>
+                  <w:t>20 horas</w:t>
                 </w:r>
               </w:p>
             </w:tc>
@@ -2067,17 +2057,7 @@
                     <w:sz w:val="24"/>
                     <w:szCs w:val="24"/>
                   </w:rPr>
-                  <w:t>38</w:t>
-                </w:r>
-                <w:r>
-                  <w:rPr>
-                    <w:rFonts w:asciiTheme="majorHAnsi" w:eastAsiaTheme="majorEastAsia" w:hAnsiTheme="majorHAnsi" w:cstheme="majorBidi"/>
-                    <w:bCs/>
-                    <w:color w:val="0D0D0D" w:themeColor="text1" w:themeTint="F2"/>
-                    <w:sz w:val="24"/>
-                    <w:szCs w:val="24"/>
-                  </w:rPr>
-                  <w:t xml:space="preserve"> horas</w:t>
+                  <w:t>38 horas</w:t>
                 </w:r>
               </w:p>
             </w:tc>
@@ -2751,8 +2731,6 @@
                     <w:lang w:val="es-ES_tradnl"/>
                   </w:rPr>
                 </w:pPr>
-                <w:bookmarkStart w:id="1" w:name="_GoBack"/>
-                <w:bookmarkEnd w:id="1"/>
               </w:p>
             </w:tc>
           </w:tr>
@@ -2777,10 +2755,10 @@
             <w:tblLook w:val="04A0" w:firstRow="1" w:lastRow="0" w:firstColumn="1" w:lastColumn="0" w:noHBand="0" w:noVBand="1"/>
           </w:tblPr>
           <w:tblGrid>
-            <w:gridCol w:w="2518"/>
-            <w:gridCol w:w="2410"/>
-            <w:gridCol w:w="2126"/>
-            <w:gridCol w:w="1666"/>
+            <w:gridCol w:w="2484"/>
+            <w:gridCol w:w="2350"/>
+            <w:gridCol w:w="2083"/>
+            <w:gridCol w:w="1803"/>
           </w:tblGrid>
           <w:tr>
             <w:tc>
@@ -3249,16 +3227,16 @@
                   <w:rPr>
                     <w:rFonts w:asciiTheme="majorHAnsi" w:eastAsiaTheme="majorEastAsia" w:hAnsiTheme="majorHAnsi" w:cstheme="majorBidi"/>
                     <w:bCs/>
-                    <w:color w:val="0D0D0D" w:themeColor="text1" w:themeTint="F2"/>
-                    <w:sz w:val="24"/>
-                    <w:szCs w:val="24"/>
-                  </w:rPr>
-                </w:pPr>
-                <w:r>
-                  <w:rPr>
-                    <w:rFonts w:asciiTheme="majorHAnsi" w:eastAsiaTheme="majorEastAsia" w:hAnsiTheme="majorHAnsi" w:cstheme="majorBidi"/>
-                    <w:bCs/>
-                    <w:color w:val="0D0D0D" w:themeColor="text1" w:themeTint="F2"/>
+                    <w:color w:val="000000" w:themeColor="text1"/>
+                    <w:sz w:val="24"/>
+                    <w:szCs w:val="24"/>
+                  </w:rPr>
+                </w:pPr>
+                <w:r>
+                  <w:rPr>
+                    <w:rFonts w:asciiTheme="majorHAnsi" w:eastAsiaTheme="majorEastAsia" w:hAnsiTheme="majorHAnsi" w:cstheme="majorBidi"/>
+                    <w:bCs/>
+                    <w:color w:val="000000" w:themeColor="text1"/>
                     <w:sz w:val="24"/>
                     <w:szCs w:val="24"/>
                   </w:rPr>
@@ -3269,6 +3247,794 @@
             <w:tc>
               <w:tcPr>
                 <w:tcW w:w="2126" w:type="dxa"/>
+                <w:shd w:val="clear" w:color="auto" w:fill="FFF2CC" w:themeFill="accent4" w:themeFillTint="33"/>
+              </w:tcPr>
+              <w:p>
+                <w:pPr>
+                  <w:spacing w:after="0" w:line="240" w:lineRule="auto"/>
+                  <w:rPr>
+                    <w:rFonts w:asciiTheme="majorHAnsi" w:eastAsiaTheme="majorEastAsia" w:hAnsiTheme="majorHAnsi" w:cstheme="majorBidi"/>
+                    <w:b/>
+                    <w:bCs/>
+                    <w:color w:val="000000" w:themeColor="text1"/>
+                    <w:sz w:val="28"/>
+                    <w:szCs w:val="28"/>
+                  </w:rPr>
+                </w:pPr>
+                <w:r>
+                  <w:rPr>
+                    <w:rFonts w:asciiTheme="majorHAnsi" w:eastAsiaTheme="majorEastAsia" w:hAnsiTheme="majorHAnsi" w:cstheme="majorBidi"/>
+                    <w:b/>
+                    <w:bCs/>
+                    <w:color w:val="000000" w:themeColor="text1"/>
+                    <w:sz w:val="28"/>
+                    <w:szCs w:val="28"/>
+                  </w:rPr>
+                  <w:t>8h y 11 min</w:t>
+                </w:r>
+              </w:p>
+            </w:tc>
+            <w:tc>
+              <w:tcPr>
+                <w:tcW w:w="1666" w:type="dxa"/>
+                <w:shd w:val="clear" w:color="auto" w:fill="FFF2CC" w:themeFill="accent4" w:themeFillTint="33"/>
+              </w:tcPr>
+              <w:p>
+                <w:pPr>
+                  <w:spacing w:after="0" w:line="240" w:lineRule="auto"/>
+                  <w:rPr>
+                    <w:rFonts w:asciiTheme="majorHAnsi" w:eastAsiaTheme="majorEastAsia" w:hAnsiTheme="majorHAnsi" w:cstheme="majorBidi"/>
+                    <w:b/>
+                    <w:bCs/>
+                    <w:color w:val="000000" w:themeColor="text1"/>
+                    <w:sz w:val="28"/>
+                    <w:szCs w:val="28"/>
+                  </w:rPr>
+                </w:pPr>
+                <w:r>
+                  <w:rPr>
+                    <w:rFonts w:asciiTheme="majorHAnsi" w:eastAsiaTheme="majorEastAsia" w:hAnsiTheme="majorHAnsi" w:cstheme="majorBidi"/>
+                    <w:b/>
+                    <w:bCs/>
+                    <w:color w:val="000000" w:themeColor="text1"/>
+                    <w:sz w:val="28"/>
+                    <w:szCs w:val="28"/>
+                  </w:rPr>
+                  <w:t>100%</w:t>
+                </w:r>
+              </w:p>
+            </w:tc>
+          </w:tr>
+          <w:tr>
+            <w:tc>
+              <w:tcPr>
+                <w:tcW w:w="2518" w:type="dxa"/>
+                <w:shd w:val="clear" w:color="auto" w:fill="FFF2CC" w:themeFill="accent4" w:themeFillTint="33"/>
+              </w:tcPr>
+              <w:p>
+                <w:pPr>
+                  <w:spacing w:after="0" w:line="240" w:lineRule="auto"/>
+                  <w:rPr>
+                    <w:rFonts w:asciiTheme="majorHAnsi" w:eastAsiaTheme="majorEastAsia" w:hAnsiTheme="majorHAnsi" w:cstheme="majorBidi"/>
+                    <w:bCs/>
+                    <w:color w:val="0D0D0D" w:themeColor="text1" w:themeTint="F2"/>
+                    <w:sz w:val="24"/>
+                    <w:szCs w:val="24"/>
+                  </w:rPr>
+                </w:pPr>
+                <w:r>
+                  <w:rPr>
+                    <w:rFonts w:asciiTheme="majorHAnsi" w:eastAsiaTheme="majorEastAsia" w:hAnsiTheme="majorHAnsi" w:cstheme="majorBidi"/>
+                    <w:bCs/>
+                    <w:color w:val="0D0D0D" w:themeColor="text1" w:themeTint="F2"/>
+                    <w:sz w:val="24"/>
+                    <w:szCs w:val="24"/>
+                  </w:rPr>
+                  <w:t>Cargador de niveles</w:t>
+                </w:r>
+              </w:p>
+            </w:tc>
+            <w:tc>
+              <w:tcPr>
+                <w:tcW w:w="2410" w:type="dxa"/>
+                <w:shd w:val="clear" w:color="auto" w:fill="FFF2CC" w:themeFill="accent4" w:themeFillTint="33"/>
+              </w:tcPr>
+              <w:p>
+                <w:pPr>
+                  <w:spacing w:after="0" w:line="240" w:lineRule="auto"/>
+                  <w:rPr>
+                    <w:rFonts w:asciiTheme="majorHAnsi" w:eastAsiaTheme="majorEastAsia" w:hAnsiTheme="majorHAnsi" w:cstheme="majorBidi"/>
+                    <w:bCs/>
+                    <w:color w:val="000000" w:themeColor="text1"/>
+                    <w:sz w:val="24"/>
+                    <w:szCs w:val="24"/>
+                  </w:rPr>
+                </w:pPr>
+                <w:r>
+                  <w:rPr>
+                    <w:rFonts w:asciiTheme="majorHAnsi" w:eastAsiaTheme="majorEastAsia" w:hAnsiTheme="majorHAnsi" w:cstheme="majorBidi"/>
+                    <w:bCs/>
+                    <w:color w:val="000000" w:themeColor="text1"/>
+                    <w:sz w:val="24"/>
+                    <w:szCs w:val="24"/>
+                  </w:rPr>
+                  <w:t>25 horas</w:t>
+                </w:r>
+              </w:p>
+            </w:tc>
+            <w:tc>
+              <w:tcPr>
+                <w:tcW w:w="2126" w:type="dxa"/>
+                <w:shd w:val="clear" w:color="auto" w:fill="FFF2CC" w:themeFill="accent4" w:themeFillTint="33"/>
+              </w:tcPr>
+              <w:p>
+                <w:pPr>
+                  <w:spacing w:after="0" w:line="240" w:lineRule="auto"/>
+                  <w:rPr>
+                    <w:rFonts w:asciiTheme="majorHAnsi" w:eastAsiaTheme="majorEastAsia" w:hAnsiTheme="majorHAnsi" w:cstheme="majorBidi"/>
+                    <w:b/>
+                    <w:bCs/>
+                    <w:color w:val="000000" w:themeColor="text1"/>
+                    <w:sz w:val="28"/>
+                    <w:szCs w:val="28"/>
+                  </w:rPr>
+                </w:pPr>
+                <w:r>
+                  <w:rPr>
+                    <w:rFonts w:asciiTheme="majorHAnsi" w:eastAsiaTheme="majorEastAsia" w:hAnsiTheme="majorHAnsi" w:cstheme="majorBidi"/>
+                    <w:b/>
+                    <w:bCs/>
+                    <w:color w:val="000000" w:themeColor="text1"/>
+                    <w:sz w:val="28"/>
+                    <w:szCs w:val="28"/>
+                  </w:rPr>
+                  <w:t>8h y 2 min</w:t>
+                </w:r>
+              </w:p>
+            </w:tc>
+            <w:tc>
+              <w:tcPr>
+                <w:tcW w:w="1666" w:type="dxa"/>
+                <w:shd w:val="clear" w:color="auto" w:fill="FFF2CC" w:themeFill="accent4" w:themeFillTint="33"/>
+              </w:tcPr>
+              <w:p>
+                <w:pPr>
+                  <w:spacing w:after="0" w:line="240" w:lineRule="auto"/>
+                  <w:rPr>
+                    <w:rFonts w:asciiTheme="majorHAnsi" w:eastAsiaTheme="majorEastAsia" w:hAnsiTheme="majorHAnsi" w:cstheme="majorBidi"/>
+                    <w:b/>
+                    <w:bCs/>
+                    <w:color w:val="000000" w:themeColor="text1"/>
+                    <w:sz w:val="28"/>
+                    <w:szCs w:val="28"/>
+                  </w:rPr>
+                </w:pPr>
+                <w:r>
+                  <w:rPr>
+                    <w:rFonts w:asciiTheme="majorHAnsi" w:eastAsiaTheme="majorEastAsia" w:hAnsiTheme="majorHAnsi" w:cstheme="majorBidi"/>
+                    <w:b/>
+                    <w:bCs/>
+                    <w:color w:val="000000" w:themeColor="text1"/>
+                    <w:sz w:val="28"/>
+                    <w:szCs w:val="28"/>
+                  </w:rPr>
+                  <w:t>100%</w:t>
+                </w:r>
+              </w:p>
+            </w:tc>
+          </w:tr>
+          <w:tr>
+            <w:tc>
+              <w:tcPr>
+                <w:tcW w:w="2518" w:type="dxa"/>
+                <w:shd w:val="clear" w:color="auto" w:fill="FFF2CC" w:themeFill="accent4" w:themeFillTint="33"/>
+              </w:tcPr>
+              <w:p>
+                <w:pPr>
+                  <w:spacing w:after="0" w:line="240" w:lineRule="auto"/>
+                  <w:rPr>
+                    <w:rFonts w:asciiTheme="majorHAnsi" w:eastAsiaTheme="majorEastAsia" w:hAnsiTheme="majorHAnsi" w:cstheme="majorBidi"/>
+                    <w:bCs/>
+                    <w:color w:val="0D0D0D" w:themeColor="text1" w:themeTint="F2"/>
+                    <w:sz w:val="24"/>
+                    <w:szCs w:val="24"/>
+                  </w:rPr>
+                </w:pPr>
+                <w:r>
+                  <w:rPr>
+                    <w:rFonts w:asciiTheme="majorHAnsi" w:eastAsiaTheme="majorEastAsia" w:hAnsiTheme="majorHAnsi" w:cstheme="majorBidi"/>
+                    <w:bCs/>
+                    <w:color w:val="0D0D0D" w:themeColor="text1" w:themeTint="F2"/>
+                    <w:sz w:val="24"/>
+                    <w:szCs w:val="24"/>
+                  </w:rPr>
+                  <w:t>Formato propio para la creación de los niveles</w:t>
+                </w:r>
+              </w:p>
+            </w:tc>
+            <w:tc>
+              <w:tcPr>
+                <w:tcW w:w="2410" w:type="dxa"/>
+                <w:shd w:val="clear" w:color="auto" w:fill="FFF2CC" w:themeFill="accent4" w:themeFillTint="33"/>
+              </w:tcPr>
+              <w:p>
+                <w:pPr>
+                  <w:spacing w:after="0" w:line="240" w:lineRule="auto"/>
+                  <w:rPr>
+                    <w:rFonts w:asciiTheme="majorHAnsi" w:eastAsiaTheme="majorEastAsia" w:hAnsiTheme="majorHAnsi" w:cstheme="majorBidi"/>
+                    <w:bCs/>
+                    <w:color w:val="000000" w:themeColor="text1"/>
+                    <w:sz w:val="24"/>
+                    <w:szCs w:val="24"/>
+                  </w:rPr>
+                </w:pPr>
+                <w:r>
+                  <w:rPr>
+                    <w:rFonts w:asciiTheme="majorHAnsi" w:eastAsiaTheme="majorEastAsia" w:hAnsiTheme="majorHAnsi" w:cstheme="majorBidi"/>
+                    <w:bCs/>
+                    <w:color w:val="000000" w:themeColor="text1"/>
+                    <w:sz w:val="24"/>
+                    <w:szCs w:val="24"/>
+                  </w:rPr>
+                  <w:t>15 horas</w:t>
+                </w:r>
+              </w:p>
+            </w:tc>
+            <w:tc>
+              <w:tcPr>
+                <w:tcW w:w="2126" w:type="dxa"/>
+                <w:shd w:val="clear" w:color="auto" w:fill="FFF2CC" w:themeFill="accent4" w:themeFillTint="33"/>
+              </w:tcPr>
+              <w:p>
+                <w:pPr>
+                  <w:spacing w:after="0" w:line="240" w:lineRule="auto"/>
+                  <w:rPr>
+                    <w:rFonts w:asciiTheme="majorHAnsi" w:eastAsiaTheme="majorEastAsia" w:hAnsiTheme="majorHAnsi" w:cstheme="majorBidi"/>
+                    <w:b/>
+                    <w:bCs/>
+                    <w:color w:val="000000" w:themeColor="text1"/>
+                    <w:sz w:val="28"/>
+                    <w:szCs w:val="28"/>
+                  </w:rPr>
+                </w:pPr>
+                <w:r>
+                  <w:rPr>
+                    <w:rFonts w:asciiTheme="majorHAnsi" w:eastAsiaTheme="majorEastAsia" w:hAnsiTheme="majorHAnsi" w:cstheme="majorBidi"/>
+                    <w:b/>
+                    <w:bCs/>
+                    <w:color w:val="000000" w:themeColor="text1"/>
+                    <w:sz w:val="28"/>
+                    <w:szCs w:val="28"/>
+                  </w:rPr>
+                  <w:t>40 min</w:t>
+                </w:r>
+              </w:p>
+            </w:tc>
+            <w:tc>
+              <w:tcPr>
+                <w:tcW w:w="1666" w:type="dxa"/>
+                <w:shd w:val="clear" w:color="auto" w:fill="FFF2CC" w:themeFill="accent4" w:themeFillTint="33"/>
+              </w:tcPr>
+              <w:p>
+                <w:pPr>
+                  <w:spacing w:after="0" w:line="240" w:lineRule="auto"/>
+                  <w:rPr>
+                    <w:rFonts w:asciiTheme="majorHAnsi" w:eastAsiaTheme="majorEastAsia" w:hAnsiTheme="majorHAnsi" w:cstheme="majorBidi"/>
+                    <w:b/>
+                    <w:bCs/>
+                    <w:color w:val="000000" w:themeColor="text1"/>
+                    <w:sz w:val="28"/>
+                    <w:szCs w:val="28"/>
+                  </w:rPr>
+                </w:pPr>
+                <w:r>
+                  <w:rPr>
+                    <w:rFonts w:asciiTheme="majorHAnsi" w:eastAsiaTheme="majorEastAsia" w:hAnsiTheme="majorHAnsi" w:cstheme="majorBidi"/>
+                    <w:b/>
+                    <w:bCs/>
+                    <w:color w:val="000000" w:themeColor="text1"/>
+                    <w:sz w:val="28"/>
+                    <w:szCs w:val="28"/>
+                  </w:rPr>
+                  <w:t>100%</w:t>
+                </w:r>
+              </w:p>
+            </w:tc>
+          </w:tr>
+          <w:tr>
+            <w:tc>
+              <w:tcPr>
+                <w:tcW w:w="2518" w:type="dxa"/>
+                <w:shd w:val="clear" w:color="auto" w:fill="FFF2CC" w:themeFill="accent4" w:themeFillTint="33"/>
+              </w:tcPr>
+              <w:p>
+                <w:pPr>
+                  <w:spacing w:after="0" w:line="240" w:lineRule="auto"/>
+                  <w:rPr>
+                    <w:rFonts w:asciiTheme="majorHAnsi" w:eastAsiaTheme="majorEastAsia" w:hAnsiTheme="majorHAnsi" w:cstheme="majorBidi"/>
+                    <w:bCs/>
+                    <w:color w:val="0D0D0D" w:themeColor="text1" w:themeTint="F2"/>
+                    <w:sz w:val="24"/>
+                    <w:szCs w:val="24"/>
+                  </w:rPr>
+                </w:pPr>
+                <w:r>
+                  <w:rPr>
+                    <w:sz w:val="24"/>
+                  </w:rPr>
+                  <w:t>Implementación de cámara de seguimiento</w:t>
+                </w:r>
+              </w:p>
+            </w:tc>
+            <w:tc>
+              <w:tcPr>
+                <w:tcW w:w="2410" w:type="dxa"/>
+                <w:shd w:val="clear" w:color="auto" w:fill="FFF2CC" w:themeFill="accent4" w:themeFillTint="33"/>
+              </w:tcPr>
+              <w:p>
+                <w:pPr>
+                  <w:spacing w:after="0" w:line="240" w:lineRule="auto"/>
+                  <w:rPr>
+                    <w:rFonts w:asciiTheme="majorHAnsi" w:eastAsiaTheme="majorEastAsia" w:hAnsiTheme="majorHAnsi" w:cstheme="majorBidi"/>
+                    <w:bCs/>
+                    <w:color w:val="000000" w:themeColor="text1"/>
+                    <w:sz w:val="24"/>
+                    <w:szCs w:val="24"/>
+                  </w:rPr>
+                </w:pPr>
+                <w:r>
+                  <w:rPr>
+                    <w:rFonts w:asciiTheme="majorHAnsi" w:eastAsiaTheme="majorEastAsia" w:hAnsiTheme="majorHAnsi" w:cstheme="majorBidi"/>
+                    <w:bCs/>
+                    <w:color w:val="000000" w:themeColor="text1"/>
+                    <w:sz w:val="24"/>
+                    <w:szCs w:val="24"/>
+                  </w:rPr>
+                  <w:t>20 horas</w:t>
+                </w:r>
+              </w:p>
+            </w:tc>
+            <w:tc>
+              <w:tcPr>
+                <w:tcW w:w="2126" w:type="dxa"/>
+                <w:shd w:val="clear" w:color="auto" w:fill="FFF2CC" w:themeFill="accent4" w:themeFillTint="33"/>
+              </w:tcPr>
+              <w:p>
+                <w:pPr>
+                  <w:spacing w:after="0" w:line="240" w:lineRule="auto"/>
+                  <w:rPr>
+                    <w:rFonts w:asciiTheme="majorHAnsi" w:eastAsiaTheme="majorEastAsia" w:hAnsiTheme="majorHAnsi" w:cstheme="majorBidi"/>
+                    <w:b/>
+                    <w:bCs/>
+                    <w:color w:val="000000" w:themeColor="text1"/>
+                    <w:sz w:val="28"/>
+                    <w:szCs w:val="28"/>
+                  </w:rPr>
+                </w:pPr>
+                <w:r>
+                  <w:rPr>
+                    <w:color w:val="000000" w:themeColor="text1"/>
+                    <w:sz w:val="24"/>
+                  </w:rPr>
+                  <w:t>6 horas 47min</w:t>
+                </w:r>
+              </w:p>
+            </w:tc>
+            <w:tc>
+              <w:tcPr>
+                <w:tcW w:w="1666" w:type="dxa"/>
+                <w:shd w:val="clear" w:color="auto" w:fill="FFF2CC" w:themeFill="accent4" w:themeFillTint="33"/>
+              </w:tcPr>
+              <w:p>
+                <w:pPr>
+                  <w:spacing w:after="0" w:line="240" w:lineRule="auto"/>
+                  <w:rPr>
+                    <w:rFonts w:asciiTheme="majorHAnsi" w:eastAsiaTheme="majorEastAsia" w:hAnsiTheme="majorHAnsi" w:cstheme="majorBidi"/>
+                    <w:b/>
+                    <w:bCs/>
+                    <w:color w:val="000000" w:themeColor="text1"/>
+                    <w:sz w:val="28"/>
+                    <w:szCs w:val="28"/>
+                  </w:rPr>
+                </w:pPr>
+                <w:r>
+                  <w:rPr>
+                    <w:color w:val="000000" w:themeColor="text1"/>
+                    <w:sz w:val="24"/>
+                  </w:rPr>
+                  <w:t>100%</w:t>
+                </w:r>
+              </w:p>
+            </w:tc>
+          </w:tr>
+          <w:tr>
+            <w:tc>
+              <w:tcPr>
+                <w:tcW w:w="2518" w:type="dxa"/>
+                <w:shd w:val="clear" w:color="auto" w:fill="FFF2CC" w:themeFill="accent4" w:themeFillTint="33"/>
+              </w:tcPr>
+              <w:p>
+                <w:pPr>
+                  <w:spacing w:after="0" w:line="240" w:lineRule="auto"/>
+                  <w:rPr>
+                    <w:rFonts w:asciiTheme="majorHAnsi" w:eastAsiaTheme="majorEastAsia" w:hAnsiTheme="majorHAnsi" w:cstheme="majorBidi"/>
+                    <w:bCs/>
+                    <w:color w:val="0D0D0D" w:themeColor="text1" w:themeTint="F2"/>
+                    <w:sz w:val="24"/>
+                    <w:szCs w:val="24"/>
+                  </w:rPr>
+                </w:pPr>
+                <w:r>
+                  <w:rPr>
+                    <w:rFonts w:ascii="Calibri" w:hAnsi="Calibri" w:cs="Segoe UI"/>
+                    <w:sz w:val="24"/>
+                    <w:szCs w:val="24"/>
+                    <w:lang w:val="es-ES_tradnl"/>
+                  </w:rPr>
+                  <w:t>Implementación de cámara inteligente que ajuste ángulo y zoom</w:t>
+                </w:r>
+              </w:p>
+            </w:tc>
+            <w:tc>
+              <w:tcPr>
+                <w:tcW w:w="2410" w:type="dxa"/>
+                <w:shd w:val="clear" w:color="auto" w:fill="FFF2CC" w:themeFill="accent4" w:themeFillTint="33"/>
+              </w:tcPr>
+              <w:p>
+                <w:pPr>
+                  <w:spacing w:after="0" w:line="240" w:lineRule="auto"/>
+                  <w:rPr>
+                    <w:rFonts w:asciiTheme="majorHAnsi" w:eastAsiaTheme="majorEastAsia" w:hAnsiTheme="majorHAnsi" w:cstheme="majorBidi"/>
+                    <w:bCs/>
+                    <w:color w:val="000000" w:themeColor="text1"/>
+                    <w:sz w:val="24"/>
+                    <w:szCs w:val="24"/>
+                  </w:rPr>
+                </w:pPr>
+                <w:r>
+                  <w:rPr>
+                    <w:rFonts w:asciiTheme="majorHAnsi" w:eastAsiaTheme="majorEastAsia" w:hAnsiTheme="majorHAnsi" w:cstheme="majorBidi"/>
+                    <w:bCs/>
+                    <w:color w:val="000000" w:themeColor="text1"/>
+                    <w:sz w:val="24"/>
+                    <w:szCs w:val="24"/>
+                  </w:rPr>
+                  <w:t>25 horas</w:t>
+                </w:r>
+              </w:p>
+            </w:tc>
+            <w:tc>
+              <w:tcPr>
+                <w:tcW w:w="2126" w:type="dxa"/>
+                <w:shd w:val="clear" w:color="auto" w:fill="FFF2CC" w:themeFill="accent4" w:themeFillTint="33"/>
+              </w:tcPr>
+              <w:p>
+                <w:pPr>
+                  <w:spacing w:after="0" w:line="240" w:lineRule="auto"/>
+                  <w:rPr>
+                    <w:rFonts w:asciiTheme="majorHAnsi" w:eastAsiaTheme="majorEastAsia" w:hAnsiTheme="majorHAnsi" w:cstheme="majorBidi"/>
+                    <w:b/>
+                    <w:bCs/>
+                    <w:color w:val="000000" w:themeColor="text1"/>
+                    <w:sz w:val="28"/>
+                    <w:szCs w:val="28"/>
+                  </w:rPr>
+                </w:pPr>
+                <w:r>
+                  <w:rPr>
+                    <w:rFonts w:asciiTheme="majorHAnsi" w:eastAsiaTheme="majorEastAsia" w:hAnsiTheme="majorHAnsi" w:cstheme="majorBidi"/>
+                    <w:b/>
+                    <w:bCs/>
+                    <w:color w:val="000000" w:themeColor="text1"/>
+                    <w:sz w:val="28"/>
+                    <w:szCs w:val="28"/>
+                  </w:rPr>
+                  <w:t>5h y 27 min</w:t>
+                </w:r>
+              </w:p>
+            </w:tc>
+            <w:tc>
+              <w:tcPr>
+                <w:tcW w:w="1666" w:type="dxa"/>
+                <w:shd w:val="clear" w:color="auto" w:fill="FFF2CC" w:themeFill="accent4" w:themeFillTint="33"/>
+              </w:tcPr>
+              <w:p>
+                <w:pPr>
+                  <w:spacing w:after="0" w:line="240" w:lineRule="auto"/>
+                  <w:rPr>
+                    <w:rFonts w:asciiTheme="majorHAnsi" w:eastAsiaTheme="majorEastAsia" w:hAnsiTheme="majorHAnsi" w:cstheme="majorBidi"/>
+                    <w:b/>
+                    <w:bCs/>
+                    <w:color w:val="000000" w:themeColor="text1"/>
+                    <w:sz w:val="28"/>
+                    <w:szCs w:val="28"/>
+                  </w:rPr>
+                </w:pPr>
+                <w:r>
+                  <w:rPr>
+                    <w:rFonts w:asciiTheme="majorHAnsi" w:eastAsiaTheme="majorEastAsia" w:hAnsiTheme="majorHAnsi" w:cstheme="majorBidi"/>
+                    <w:b/>
+                    <w:bCs/>
+                    <w:color w:val="000000" w:themeColor="text1"/>
+                    <w:sz w:val="28"/>
+                    <w:szCs w:val="28"/>
+                  </w:rPr>
+                  <w:t>100%</w:t>
+                </w:r>
+              </w:p>
+            </w:tc>
+          </w:tr>
+          <w:tr>
+            <w:tc>
+              <w:tcPr>
+                <w:tcW w:w="2518" w:type="dxa"/>
+                <w:shd w:val="clear" w:color="auto" w:fill="FFF2CC" w:themeFill="accent4" w:themeFillTint="33"/>
+              </w:tcPr>
+              <w:p>
+                <w:pPr>
+                  <w:spacing w:after="0" w:line="240" w:lineRule="auto"/>
+                  <w:rPr>
+                    <w:rFonts w:ascii="Calibri" w:hAnsi="Calibri" w:cs="Segoe UI"/>
+                    <w:sz w:val="24"/>
+                    <w:szCs w:val="24"/>
+                    <w:lang w:val="es-ES_tradnl"/>
+                  </w:rPr>
+                </w:pPr>
+                <w:r>
+                  <w:rPr>
+                    <w:rFonts w:ascii="Calibri" w:hAnsi="Calibri" w:cs="Segoe UI"/>
+                    <w:sz w:val="24"/>
+                    <w:szCs w:val="24"/>
+                    <w:lang w:val="es-ES_tradnl"/>
+                  </w:rPr>
+                  <w:t>Gestión de colisiones de la cámara (sistema de depuración para ver colisiones)</w:t>
+                </w:r>
+              </w:p>
+            </w:tc>
+            <w:tc>
+              <w:tcPr>
+                <w:tcW w:w="2410" w:type="dxa"/>
+                <w:shd w:val="clear" w:color="auto" w:fill="FFF2CC" w:themeFill="accent4" w:themeFillTint="33"/>
+              </w:tcPr>
+              <w:p>
+                <w:pPr>
+                  <w:spacing w:after="0" w:line="240" w:lineRule="auto"/>
+                  <w:rPr>
+                    <w:rFonts w:asciiTheme="majorHAnsi" w:eastAsiaTheme="majorEastAsia" w:hAnsiTheme="majorHAnsi" w:cstheme="majorBidi"/>
+                    <w:bCs/>
+                    <w:color w:val="000000" w:themeColor="text1"/>
+                    <w:sz w:val="24"/>
+                    <w:szCs w:val="24"/>
+                  </w:rPr>
+                </w:pPr>
+                <w:r>
+                  <w:rPr>
+                    <w:rFonts w:asciiTheme="majorHAnsi" w:eastAsiaTheme="majorEastAsia" w:hAnsiTheme="majorHAnsi" w:cstheme="majorBidi"/>
+                    <w:bCs/>
+                    <w:color w:val="000000" w:themeColor="text1"/>
+                    <w:sz w:val="24"/>
+                    <w:szCs w:val="24"/>
+                  </w:rPr>
+                  <w:t>15 horas</w:t>
+                </w:r>
+              </w:p>
+            </w:tc>
+            <w:tc>
+              <w:tcPr>
+                <w:tcW w:w="2126" w:type="dxa"/>
+                <w:shd w:val="clear" w:color="auto" w:fill="FFF2CC" w:themeFill="accent4" w:themeFillTint="33"/>
+              </w:tcPr>
+              <w:p>
+                <w:pPr>
+                  <w:spacing w:after="0" w:line="240" w:lineRule="auto"/>
+                  <w:rPr>
+                    <w:rFonts w:asciiTheme="majorHAnsi" w:eastAsiaTheme="majorEastAsia" w:hAnsiTheme="majorHAnsi" w:cstheme="majorBidi"/>
+                    <w:b/>
+                    <w:bCs/>
+                    <w:color w:val="000000" w:themeColor="text1"/>
+                    <w:sz w:val="28"/>
+                    <w:szCs w:val="28"/>
+                  </w:rPr>
+                </w:pPr>
+              </w:p>
+            </w:tc>
+            <w:tc>
+              <w:tcPr>
+                <w:tcW w:w="1666" w:type="dxa"/>
+                <w:shd w:val="clear" w:color="auto" w:fill="FFF2CC" w:themeFill="accent4" w:themeFillTint="33"/>
+              </w:tcPr>
+              <w:p>
+                <w:pPr>
+                  <w:spacing w:after="0" w:line="240" w:lineRule="auto"/>
+                  <w:rPr>
+                    <w:rFonts w:asciiTheme="majorHAnsi" w:eastAsiaTheme="majorEastAsia" w:hAnsiTheme="majorHAnsi" w:cstheme="majorBidi"/>
+                    <w:b/>
+                    <w:bCs/>
+                    <w:color w:val="000000" w:themeColor="text1"/>
+                    <w:sz w:val="28"/>
+                    <w:szCs w:val="28"/>
+                  </w:rPr>
+                </w:pPr>
+                <w:r>
+                  <w:rPr>
+                    <w:rFonts w:asciiTheme="majorHAnsi" w:eastAsiaTheme="majorEastAsia" w:hAnsiTheme="majorHAnsi" w:cstheme="majorBidi"/>
+                    <w:b/>
+                    <w:bCs/>
+                    <w:color w:val="000000" w:themeColor="text1"/>
+                    <w:sz w:val="28"/>
+                    <w:szCs w:val="28"/>
+                  </w:rPr>
+                  <w:t>Se implementará en el hito 3</w:t>
+                </w:r>
+              </w:p>
+            </w:tc>
+            <w:bookmarkStart w:id="1" w:name="_GoBack"/>
+            <w:bookmarkEnd w:id="1"/>
+          </w:tr>
+          <w:tr>
+            <w:tc>
+              <w:tcPr>
+                <w:tcW w:w="2518" w:type="dxa"/>
+                <w:shd w:val="clear" w:color="auto" w:fill="FFF2CC" w:themeFill="accent4" w:themeFillTint="33"/>
+              </w:tcPr>
+              <w:p>
+                <w:pPr>
+                  <w:spacing w:after="0" w:line="240" w:lineRule="auto"/>
+                  <w:rPr>
+                    <w:rFonts w:ascii="Calibri" w:hAnsi="Calibri" w:cs="Segoe UI"/>
+                    <w:sz w:val="24"/>
+                    <w:szCs w:val="24"/>
+                    <w:lang w:val="es-ES_tradnl"/>
+                  </w:rPr>
+                </w:pPr>
+                <w:r>
+                  <w:rPr>
+                    <w:rFonts w:ascii="Calibri" w:hAnsi="Calibri" w:cs="Segoe UI"/>
+                    <w:sz w:val="24"/>
+                    <w:szCs w:val="24"/>
+                    <w:lang w:val="es-ES_tradnl"/>
+                  </w:rPr>
+                  <w:t xml:space="preserve">Usar trazado de rayos y otros </w:t>
+                </w:r>
+                <w:proofErr w:type="spellStart"/>
+                <w:r>
+                  <w:rPr>
+                    <w:rFonts w:ascii="Calibri" w:hAnsi="Calibri" w:cs="Segoe UI"/>
+                    <w:sz w:val="24"/>
+                    <w:szCs w:val="24"/>
+                    <w:lang w:val="es-ES_tradnl"/>
+                  </w:rPr>
+                  <w:t>tests</w:t>
+                </w:r>
+                <w:proofErr w:type="spellEnd"/>
+                <w:r>
+                  <w:rPr>
+                    <w:rFonts w:ascii="Calibri" w:hAnsi="Calibri" w:cs="Segoe UI"/>
+                    <w:sz w:val="24"/>
+                    <w:szCs w:val="24"/>
+                    <w:lang w:val="es-ES_tradnl"/>
+                  </w:rPr>
+                  <w:t xml:space="preserve"> de las físicas</w:t>
+                </w:r>
+              </w:p>
+            </w:tc>
+            <w:tc>
+              <w:tcPr>
+                <w:tcW w:w="2410" w:type="dxa"/>
+                <w:shd w:val="clear" w:color="auto" w:fill="FFF2CC" w:themeFill="accent4" w:themeFillTint="33"/>
+              </w:tcPr>
+              <w:p>
+                <w:pPr>
+                  <w:spacing w:after="0" w:line="240" w:lineRule="auto"/>
+                  <w:rPr>
+                    <w:rFonts w:asciiTheme="majorHAnsi" w:eastAsiaTheme="majorEastAsia" w:hAnsiTheme="majorHAnsi" w:cstheme="majorBidi"/>
+                    <w:bCs/>
+                    <w:color w:val="000000" w:themeColor="text1"/>
+                    <w:sz w:val="24"/>
+                    <w:szCs w:val="24"/>
+                  </w:rPr>
+                </w:pPr>
+                <w:r>
+                  <w:rPr>
+                    <w:rFonts w:asciiTheme="majorHAnsi" w:eastAsiaTheme="majorEastAsia" w:hAnsiTheme="majorHAnsi" w:cstheme="majorBidi"/>
+                    <w:bCs/>
+                    <w:color w:val="000000" w:themeColor="text1"/>
+                    <w:sz w:val="24"/>
+                    <w:szCs w:val="24"/>
+                  </w:rPr>
+                  <w:t>20 horas</w:t>
+                </w:r>
+              </w:p>
+            </w:tc>
+            <w:tc>
+              <w:tcPr>
+                <w:tcW w:w="2126" w:type="dxa"/>
+                <w:shd w:val="clear" w:color="auto" w:fill="FFF2CC" w:themeFill="accent4" w:themeFillTint="33"/>
+              </w:tcPr>
+              <w:p>
+                <w:pPr>
+                  <w:spacing w:after="0" w:line="240" w:lineRule="auto"/>
+                  <w:rPr>
+                    <w:rFonts w:asciiTheme="majorHAnsi" w:eastAsiaTheme="majorEastAsia" w:hAnsiTheme="majorHAnsi" w:cstheme="majorBidi"/>
+                    <w:b/>
+                    <w:bCs/>
+                    <w:color w:val="000000" w:themeColor="text1"/>
+                    <w:sz w:val="28"/>
+                    <w:szCs w:val="28"/>
+                  </w:rPr>
+                </w:pPr>
+                <w:r>
+                  <w:rPr>
+                    <w:rFonts w:asciiTheme="majorHAnsi" w:eastAsiaTheme="majorEastAsia" w:hAnsiTheme="majorHAnsi" w:cstheme="majorBidi"/>
+                    <w:b/>
+                    <w:bCs/>
+                    <w:color w:val="000000" w:themeColor="text1"/>
+                    <w:sz w:val="28"/>
+                    <w:szCs w:val="28"/>
+                  </w:rPr>
+                  <w:t>2h y 49 min</w:t>
+                </w:r>
+              </w:p>
+            </w:tc>
+            <w:tc>
+              <w:tcPr>
+                <w:tcW w:w="1666" w:type="dxa"/>
+                <w:shd w:val="clear" w:color="auto" w:fill="FFF2CC" w:themeFill="accent4" w:themeFillTint="33"/>
+              </w:tcPr>
+              <w:p>
+                <w:pPr>
+                  <w:spacing w:after="0" w:line="240" w:lineRule="auto"/>
+                  <w:rPr>
+                    <w:rFonts w:asciiTheme="majorHAnsi" w:eastAsiaTheme="majorEastAsia" w:hAnsiTheme="majorHAnsi" w:cstheme="majorBidi"/>
+                    <w:b/>
+                    <w:bCs/>
+                    <w:color w:val="000000" w:themeColor="text1"/>
+                    <w:sz w:val="28"/>
+                    <w:szCs w:val="28"/>
+                  </w:rPr>
+                </w:pPr>
+                <w:r>
+                  <w:rPr>
+                    <w:rFonts w:asciiTheme="majorHAnsi" w:eastAsiaTheme="majorEastAsia" w:hAnsiTheme="majorHAnsi" w:cstheme="majorBidi"/>
+                    <w:b/>
+                    <w:bCs/>
+                    <w:color w:val="000000" w:themeColor="text1"/>
+                    <w:sz w:val="28"/>
+                    <w:szCs w:val="28"/>
+                  </w:rPr>
+                  <w:t>100%</w:t>
+                </w:r>
+              </w:p>
+            </w:tc>
+          </w:tr>
+          <w:tr>
+            <w:tc>
+              <w:tcPr>
+                <w:tcW w:w="2518" w:type="dxa"/>
+                <w:shd w:val="clear" w:color="auto" w:fill="FFF2CC" w:themeFill="accent4" w:themeFillTint="33"/>
+              </w:tcPr>
+              <w:p>
+                <w:pPr>
+                  <w:spacing w:after="0" w:line="240" w:lineRule="auto"/>
+                  <w:rPr>
+                    <w:rFonts w:ascii="Calibri" w:hAnsi="Calibri" w:cs="Segoe UI"/>
+                    <w:sz w:val="24"/>
+                    <w:szCs w:val="24"/>
+                    <w:lang w:val="es-ES_tradnl"/>
+                  </w:rPr>
+                </w:pPr>
+                <w:r>
+                  <w:rPr>
+                    <w:sz w:val="24"/>
+                    <w:lang w:val="es-ES_tradnl"/>
+                  </w:rPr>
+                  <w:t>Mecánicas básicas entidades sin IA</w:t>
+                </w:r>
+              </w:p>
+            </w:tc>
+            <w:tc>
+              <w:tcPr>
+                <w:tcW w:w="2410" w:type="dxa"/>
                 <w:shd w:val="clear" w:color="auto" w:fill="FFF2CC" w:themeFill="accent4" w:themeFillTint="33"/>
               </w:tcPr>
               <w:p>
@@ -3283,6 +4049,34 @@
                     <w:szCs w:val="28"/>
                   </w:rPr>
                 </w:pPr>
+                <w:r>
+                  <w:rPr>
+                    <w:rFonts w:asciiTheme="majorHAnsi" w:eastAsiaTheme="majorEastAsia" w:hAnsiTheme="majorHAnsi" w:cstheme="majorBidi"/>
+                    <w:bCs/>
+                    <w:color w:val="0D0D0D" w:themeColor="text1" w:themeTint="F2"/>
+                    <w:sz w:val="24"/>
+                    <w:szCs w:val="24"/>
+                  </w:rPr>
+                  <w:t>25 horas</w:t>
+                </w:r>
+              </w:p>
+            </w:tc>
+            <w:tc>
+              <w:tcPr>
+                <w:tcW w:w="2126" w:type="dxa"/>
+                <w:shd w:val="clear" w:color="auto" w:fill="FFF2CC" w:themeFill="accent4" w:themeFillTint="33"/>
+              </w:tcPr>
+              <w:p>
+                <w:pPr>
+                  <w:spacing w:after="0" w:line="240" w:lineRule="auto"/>
+                  <w:rPr>
+                    <w:rFonts w:asciiTheme="majorHAnsi" w:eastAsiaTheme="majorEastAsia" w:hAnsiTheme="majorHAnsi" w:cstheme="majorBidi"/>
+                    <w:bCs/>
+                    <w:color w:val="0D0D0D" w:themeColor="text1" w:themeTint="F2"/>
+                    <w:sz w:val="24"/>
+                    <w:szCs w:val="24"/>
+                  </w:rPr>
+                </w:pPr>
               </w:p>
             </w:tc>
             <w:tc>
@@ -3295,11 +4089,10 @@
                   <w:spacing w:after="0" w:line="240" w:lineRule="auto"/>
                   <w:rPr>
                     <w:rFonts w:asciiTheme="majorHAnsi" w:eastAsiaTheme="majorEastAsia" w:hAnsiTheme="majorHAnsi" w:cstheme="majorBidi"/>
-                    <w:b/>
-                    <w:bCs/>
-                    <w:color w:val="2E74B5" w:themeColor="accent1" w:themeShade="BF"/>
-                    <w:sz w:val="28"/>
-                    <w:szCs w:val="28"/>
+                    <w:bCs/>
+                    <w:color w:val="0D0D0D" w:themeColor="text1" w:themeTint="F2"/>
+                    <w:sz w:val="24"/>
+                    <w:szCs w:val="24"/>
                   </w:rPr>
                 </w:pPr>
               </w:p>
@@ -3315,22 +4108,15 @@
                 <w:pPr>
                   <w:spacing w:after="0" w:line="240" w:lineRule="auto"/>
                   <w:rPr>
-                    <w:rFonts w:asciiTheme="majorHAnsi" w:eastAsiaTheme="majorEastAsia" w:hAnsiTheme="majorHAnsi" w:cstheme="majorBidi"/>
-                    <w:bCs/>
-                    <w:color w:val="0D0D0D" w:themeColor="text1" w:themeTint="F2"/>
-                    <w:sz w:val="24"/>
-                    <w:szCs w:val="24"/>
-                  </w:rPr>
-                </w:pPr>
-                <w:r>
-                  <w:rPr>
-                    <w:rFonts w:asciiTheme="majorHAnsi" w:eastAsiaTheme="majorEastAsia" w:hAnsiTheme="majorHAnsi" w:cstheme="majorBidi"/>
-                    <w:bCs/>
-                    <w:color w:val="0D0D0D" w:themeColor="text1" w:themeTint="F2"/>
-                    <w:sz w:val="24"/>
-                    <w:szCs w:val="24"/>
-                  </w:rPr>
-                  <w:t>Cargador de niveles</w:t>
+                    <w:sz w:val="24"/>
+                    <w:lang w:val="es-ES_tradnl"/>
+                  </w:rPr>
+                </w:pPr>
+                <w:r>
+                  <w:rPr>
+                    <w:sz w:val="24"/>
+                  </w:rPr>
+                  <w:t>Mecánicas de acción</w:t>
                 </w:r>
               </w:p>
             </w:tc>
@@ -3358,7 +4144,7 @@
                     <w:sz w:val="24"/>
                     <w:szCs w:val="24"/>
                   </w:rPr>
-                  <w:t>25 horas</w:t>
+                  <w:t>35 horas</w:t>
                 </w:r>
               </w:p>
             </w:tc>
@@ -3372,11 +4158,10 @@
                   <w:spacing w:after="0" w:line="240" w:lineRule="auto"/>
                   <w:rPr>
                     <w:rFonts w:asciiTheme="majorHAnsi" w:eastAsiaTheme="majorEastAsia" w:hAnsiTheme="majorHAnsi" w:cstheme="majorBidi"/>
-                    <w:b/>
-                    <w:bCs/>
-                    <w:color w:val="2E74B5" w:themeColor="accent1" w:themeShade="BF"/>
-                    <w:sz w:val="28"/>
-                    <w:szCs w:val="28"/>
+                    <w:bCs/>
+                    <w:color w:val="0D0D0D" w:themeColor="text1" w:themeTint="F2"/>
+                    <w:sz w:val="24"/>
+                    <w:szCs w:val="24"/>
                   </w:rPr>
                 </w:pPr>
               </w:p>
@@ -3391,11 +4176,10 @@
                   <w:spacing w:after="0" w:line="240" w:lineRule="auto"/>
                   <w:rPr>
                     <w:rFonts w:asciiTheme="majorHAnsi" w:eastAsiaTheme="majorEastAsia" w:hAnsiTheme="majorHAnsi" w:cstheme="majorBidi"/>
-                    <w:b/>
-                    <w:bCs/>
-                    <w:color w:val="2E74B5" w:themeColor="accent1" w:themeShade="BF"/>
-                    <w:sz w:val="28"/>
-                    <w:szCs w:val="28"/>
+                    <w:bCs/>
+                    <w:color w:val="0D0D0D" w:themeColor="text1" w:themeTint="F2"/>
+                    <w:sz w:val="24"/>
+                    <w:szCs w:val="24"/>
                   </w:rPr>
                 </w:pPr>
               </w:p>
@@ -3411,23 +4195,24 @@
                 <w:pPr>
                   <w:spacing w:after="0" w:line="240" w:lineRule="auto"/>
                   <w:rPr>
-                    <w:rFonts w:asciiTheme="majorHAnsi" w:eastAsiaTheme="majorEastAsia" w:hAnsiTheme="majorHAnsi" w:cstheme="majorBidi"/>
-                    <w:bCs/>
-                    <w:color w:val="0D0D0D" w:themeColor="text1" w:themeTint="F2"/>
-                    <w:sz w:val="24"/>
-                    <w:szCs w:val="24"/>
-                  </w:rPr>
-                </w:pPr>
-                <w:r>
-                  <w:rPr>
-                    <w:rFonts w:asciiTheme="majorHAnsi" w:eastAsiaTheme="majorEastAsia" w:hAnsiTheme="majorHAnsi" w:cstheme="majorBidi"/>
-                    <w:bCs/>
-                    <w:color w:val="0D0D0D" w:themeColor="text1" w:themeTint="F2"/>
-                    <w:sz w:val="24"/>
-                    <w:szCs w:val="24"/>
-                  </w:rPr>
-                  <w:t>Formato propio para la creación de los niveles</w:t>
-                </w:r>
+                    <w:sz w:val="24"/>
+                    <w:lang w:val="es-ES_tradnl"/>
+                  </w:rPr>
+                </w:pPr>
+                <w:r>
+                  <w:rPr>
+                    <w:sz w:val="24"/>
+                  </w:rPr>
+                  <w:t xml:space="preserve">Mecánicas de </w:t>
+                </w:r>
+                <w:proofErr w:type="spellStart"/>
+                <w:r>
+                  <w:rPr>
+                    <w:sz w:val="24"/>
+                  </w:rPr>
+                  <w:t>puzzle</w:t>
+                </w:r>
+                <w:proofErr w:type="spellEnd"/>
               </w:p>
             </w:tc>
             <w:tc>
@@ -3454,7 +4239,7 @@
                     <w:sz w:val="24"/>
                     <w:szCs w:val="24"/>
                   </w:rPr>
-                  <w:t>15 horas</w:t>
+                  <w:t>25 horas</w:t>
                 </w:r>
               </w:p>
             </w:tc>
@@ -3468,11 +4253,10 @@
                   <w:spacing w:after="0" w:line="240" w:lineRule="auto"/>
                   <w:rPr>
                     <w:rFonts w:asciiTheme="majorHAnsi" w:eastAsiaTheme="majorEastAsia" w:hAnsiTheme="majorHAnsi" w:cstheme="majorBidi"/>
-                    <w:b/>
-                    <w:bCs/>
-                    <w:color w:val="2E74B5" w:themeColor="accent1" w:themeShade="BF"/>
-                    <w:sz w:val="28"/>
-                    <w:szCs w:val="28"/>
+                    <w:bCs/>
+                    <w:color w:val="0D0D0D" w:themeColor="text1" w:themeTint="F2"/>
+                    <w:sz w:val="24"/>
+                    <w:szCs w:val="24"/>
                   </w:rPr>
                 </w:pPr>
               </w:p>
@@ -3487,11 +4271,10 @@
                   <w:spacing w:after="0" w:line="240" w:lineRule="auto"/>
                   <w:rPr>
                     <w:rFonts w:asciiTheme="majorHAnsi" w:eastAsiaTheme="majorEastAsia" w:hAnsiTheme="majorHAnsi" w:cstheme="majorBidi"/>
-                    <w:b/>
-                    <w:bCs/>
-                    <w:color w:val="2E74B5" w:themeColor="accent1" w:themeShade="BF"/>
-                    <w:sz w:val="28"/>
-                    <w:szCs w:val="28"/>
+                    <w:bCs/>
+                    <w:color w:val="0D0D0D" w:themeColor="text1" w:themeTint="F2"/>
+                    <w:sz w:val="24"/>
+                    <w:szCs w:val="24"/>
                   </w:rPr>
                 </w:pPr>
               </w:p>
@@ -3507,18 +4290,22 @@
                 <w:pPr>
                   <w:spacing w:after="0" w:line="240" w:lineRule="auto"/>
                   <w:rPr>
-                    <w:rFonts w:asciiTheme="majorHAnsi" w:eastAsiaTheme="majorEastAsia" w:hAnsiTheme="majorHAnsi" w:cstheme="majorBidi"/>
-                    <w:bCs/>
-                    <w:color w:val="0D0D0D" w:themeColor="text1" w:themeTint="F2"/>
-                    <w:sz w:val="24"/>
-                    <w:szCs w:val="24"/>
-                  </w:rPr>
-                </w:pPr>
-                <w:r>
-                  <w:rPr>
-                    <w:sz w:val="24"/>
-                  </w:rPr>
-                  <w:t>Implementación de cámara de seguimiento</w:t>
+                    <w:sz w:val="24"/>
+                  </w:rPr>
+                </w:pPr>
+                <w:r>
+                  <w:rPr>
+                    <w:sz w:val="24"/>
+                    <w:lang w:val="es-ES_tradnl"/>
+                  </w:rPr>
+                  <w:lastRenderedPageBreak/>
+                  <w:t xml:space="preserve">[HITO 2] </w:t>
+                </w:r>
+                <w:r>
+                  <w:rPr>
+                    <w:sz w:val="24"/>
+                  </w:rPr>
+                  <w:t>Integración de librería para GUI</w:t>
                 </w:r>
               </w:p>
             </w:tc>
@@ -3546,7 +4333,7 @@
                     <w:sz w:val="24"/>
                     <w:szCs w:val="24"/>
                   </w:rPr>
-                  <w:t>20 horas</w:t>
+                  <w:t>5 horas</w:t>
                 </w:r>
               </w:p>
             </w:tc>
@@ -3560,19 +4347,12 @@
                   <w:spacing w:after="0" w:line="240" w:lineRule="auto"/>
                   <w:rPr>
                     <w:rFonts w:asciiTheme="majorHAnsi" w:eastAsiaTheme="majorEastAsia" w:hAnsiTheme="majorHAnsi" w:cstheme="majorBidi"/>
-                    <w:b/>
-                    <w:bCs/>
-                    <w:color w:val="2E74B5" w:themeColor="accent1" w:themeShade="BF"/>
-                    <w:sz w:val="28"/>
-                    <w:szCs w:val="28"/>
-                  </w:rPr>
-                </w:pPr>
-                <w:r>
-                  <w:rPr>
-                    <w:sz w:val="24"/>
-                  </w:rPr>
-                  <w:t>6 horas 47min</w:t>
-                </w:r>
+                    <w:bCs/>
+                    <w:color w:val="0D0D0D" w:themeColor="text1" w:themeTint="F2"/>
+                    <w:sz w:val="24"/>
+                    <w:szCs w:val="24"/>
+                  </w:rPr>
+                </w:pPr>
               </w:p>
             </w:tc>
             <w:tc>
@@ -3585,19 +4365,12 @@
                   <w:spacing w:after="0" w:line="240" w:lineRule="auto"/>
                   <w:rPr>
                     <w:rFonts w:asciiTheme="majorHAnsi" w:eastAsiaTheme="majorEastAsia" w:hAnsiTheme="majorHAnsi" w:cstheme="majorBidi"/>
-                    <w:b/>
-                    <w:bCs/>
-                    <w:color w:val="2E74B5" w:themeColor="accent1" w:themeShade="BF"/>
-                    <w:sz w:val="28"/>
-                    <w:szCs w:val="28"/>
-                  </w:rPr>
-                </w:pPr>
-                <w:r>
-                  <w:rPr>
-                    <w:sz w:val="24"/>
-                  </w:rPr>
-                  <w:t>100%</w:t>
-                </w:r>
+                    <w:bCs/>
+                    <w:color w:val="0D0D0D" w:themeColor="text1" w:themeTint="F2"/>
+                    <w:sz w:val="24"/>
+                    <w:szCs w:val="24"/>
+                  </w:rPr>
+                </w:pPr>
               </w:p>
             </w:tc>
           </w:tr>
@@ -3611,684 +4384,14 @@
                 <w:pPr>
                   <w:spacing w:after="0" w:line="240" w:lineRule="auto"/>
                   <w:rPr>
-                    <w:rFonts w:asciiTheme="majorHAnsi" w:eastAsiaTheme="majorEastAsia" w:hAnsiTheme="majorHAnsi" w:cstheme="majorBidi"/>
-                    <w:bCs/>
-                    <w:color w:val="0D0D0D" w:themeColor="text1" w:themeTint="F2"/>
-                    <w:sz w:val="24"/>
-                    <w:szCs w:val="24"/>
-                  </w:rPr>
-                </w:pPr>
-                <w:r>
-                  <w:rPr>
-                    <w:rFonts w:ascii="Calibri" w:hAnsi="Calibri" w:cs="Segoe UI"/>
-                    <w:sz w:val="24"/>
-                    <w:szCs w:val="24"/>
+                    <w:sz w:val="24"/>
+                  </w:rPr>
+                </w:pPr>
+                <w:r>
+                  <w:rPr>
+                    <w:sz w:val="24"/>
                     <w:lang w:val="es-ES_tradnl"/>
                   </w:rPr>
-                  <w:t>Implementación de cámara inteligente que ajuste ángulo y zoom</w:t>
-                </w:r>
-              </w:p>
-            </w:tc>
-            <w:tc>
-              <w:tcPr>
-                <w:tcW w:w="2410" w:type="dxa"/>
-                <w:shd w:val="clear" w:color="auto" w:fill="FFF2CC" w:themeFill="accent4" w:themeFillTint="33"/>
-              </w:tcPr>
-              <w:p>
-                <w:pPr>
-                  <w:spacing w:after="0" w:line="240" w:lineRule="auto"/>
-                  <w:rPr>
-                    <w:rFonts w:asciiTheme="majorHAnsi" w:eastAsiaTheme="majorEastAsia" w:hAnsiTheme="majorHAnsi" w:cstheme="majorBidi"/>
-                    <w:bCs/>
-                    <w:color w:val="0D0D0D" w:themeColor="text1" w:themeTint="F2"/>
-                    <w:sz w:val="24"/>
-                    <w:szCs w:val="24"/>
-                  </w:rPr>
-                </w:pPr>
-                <w:r>
-                  <w:rPr>
-                    <w:rFonts w:asciiTheme="majorHAnsi" w:eastAsiaTheme="majorEastAsia" w:hAnsiTheme="majorHAnsi" w:cstheme="majorBidi"/>
-                    <w:bCs/>
-                    <w:color w:val="0D0D0D" w:themeColor="text1" w:themeTint="F2"/>
-                    <w:sz w:val="24"/>
-                    <w:szCs w:val="24"/>
-                  </w:rPr>
-                  <w:t>25 horas</w:t>
-                </w:r>
-              </w:p>
-            </w:tc>
-            <w:tc>
-              <w:tcPr>
-                <w:tcW w:w="2126" w:type="dxa"/>
-                <w:shd w:val="clear" w:color="auto" w:fill="FFF2CC" w:themeFill="accent4" w:themeFillTint="33"/>
-              </w:tcPr>
-              <w:p>
-                <w:pPr>
-                  <w:spacing w:after="0" w:line="240" w:lineRule="auto"/>
-                  <w:rPr>
-                    <w:rFonts w:asciiTheme="majorHAnsi" w:eastAsiaTheme="majorEastAsia" w:hAnsiTheme="majorHAnsi" w:cstheme="majorBidi"/>
-                    <w:b/>
-                    <w:bCs/>
-                    <w:color w:val="2E74B5" w:themeColor="accent1" w:themeShade="BF"/>
-                    <w:sz w:val="28"/>
-                    <w:szCs w:val="28"/>
-                  </w:rPr>
-                </w:pPr>
-              </w:p>
-            </w:tc>
-            <w:tc>
-              <w:tcPr>
-                <w:tcW w:w="1666" w:type="dxa"/>
-                <w:shd w:val="clear" w:color="auto" w:fill="FFF2CC" w:themeFill="accent4" w:themeFillTint="33"/>
-              </w:tcPr>
-              <w:p>
-                <w:pPr>
-                  <w:spacing w:after="0" w:line="240" w:lineRule="auto"/>
-                  <w:rPr>
-                    <w:rFonts w:asciiTheme="majorHAnsi" w:eastAsiaTheme="majorEastAsia" w:hAnsiTheme="majorHAnsi" w:cstheme="majorBidi"/>
-                    <w:b/>
-                    <w:bCs/>
-                    <w:color w:val="2E74B5" w:themeColor="accent1" w:themeShade="BF"/>
-                    <w:sz w:val="28"/>
-                    <w:szCs w:val="28"/>
-                  </w:rPr>
-                </w:pPr>
-              </w:p>
-            </w:tc>
-          </w:tr>
-          <w:tr>
-            <w:tc>
-              <w:tcPr>
-                <w:tcW w:w="2518" w:type="dxa"/>
-                <w:shd w:val="clear" w:color="auto" w:fill="FFF2CC" w:themeFill="accent4" w:themeFillTint="33"/>
-              </w:tcPr>
-              <w:p>
-                <w:pPr>
-                  <w:spacing w:after="0" w:line="240" w:lineRule="auto"/>
-                  <w:rPr>
-                    <w:rFonts w:ascii="Calibri" w:hAnsi="Calibri" w:cs="Segoe UI"/>
-                    <w:sz w:val="24"/>
-                    <w:szCs w:val="24"/>
-                    <w:lang w:val="es-ES_tradnl"/>
-                  </w:rPr>
-                </w:pPr>
-                <w:r>
-                  <w:rPr>
-                    <w:rFonts w:ascii="Calibri" w:hAnsi="Calibri" w:cs="Segoe UI"/>
-                    <w:sz w:val="24"/>
-                    <w:szCs w:val="24"/>
-                    <w:lang w:val="es-ES_tradnl"/>
-                  </w:rPr>
-                  <w:t>Gestión de colisiones de la cámara (sistema de depuración para ver colisiones)</w:t>
-                </w:r>
-              </w:p>
-            </w:tc>
-            <w:tc>
-              <w:tcPr>
-                <w:tcW w:w="2410" w:type="dxa"/>
-                <w:shd w:val="clear" w:color="auto" w:fill="FFF2CC" w:themeFill="accent4" w:themeFillTint="33"/>
-              </w:tcPr>
-              <w:p>
-                <w:pPr>
-                  <w:spacing w:after="0" w:line="240" w:lineRule="auto"/>
-                  <w:rPr>
-                    <w:rFonts w:asciiTheme="majorHAnsi" w:eastAsiaTheme="majorEastAsia" w:hAnsiTheme="majorHAnsi" w:cstheme="majorBidi"/>
-                    <w:bCs/>
-                    <w:color w:val="0D0D0D" w:themeColor="text1" w:themeTint="F2"/>
-                    <w:sz w:val="24"/>
-                    <w:szCs w:val="24"/>
-                  </w:rPr>
-                </w:pPr>
-                <w:r>
-                  <w:rPr>
-                    <w:rFonts w:asciiTheme="majorHAnsi" w:eastAsiaTheme="majorEastAsia" w:hAnsiTheme="majorHAnsi" w:cstheme="majorBidi"/>
-                    <w:bCs/>
-                    <w:color w:val="0D0D0D" w:themeColor="text1" w:themeTint="F2"/>
-                    <w:sz w:val="24"/>
-                    <w:szCs w:val="24"/>
-                  </w:rPr>
-                  <w:t>15 horas</w:t>
-                </w:r>
-              </w:p>
-            </w:tc>
-            <w:tc>
-              <w:tcPr>
-                <w:tcW w:w="2126" w:type="dxa"/>
-                <w:shd w:val="clear" w:color="auto" w:fill="FFF2CC" w:themeFill="accent4" w:themeFillTint="33"/>
-              </w:tcPr>
-              <w:p>
-                <w:pPr>
-                  <w:spacing w:after="0" w:line="240" w:lineRule="auto"/>
-                  <w:rPr>
-                    <w:rFonts w:asciiTheme="majorHAnsi" w:eastAsiaTheme="majorEastAsia" w:hAnsiTheme="majorHAnsi" w:cstheme="majorBidi"/>
-                    <w:b/>
-                    <w:bCs/>
-                    <w:color w:val="2E74B5" w:themeColor="accent1" w:themeShade="BF"/>
-                    <w:sz w:val="28"/>
-                    <w:szCs w:val="28"/>
-                  </w:rPr>
-                </w:pPr>
-              </w:p>
-            </w:tc>
-            <w:tc>
-              <w:tcPr>
-                <w:tcW w:w="1666" w:type="dxa"/>
-                <w:shd w:val="clear" w:color="auto" w:fill="FFF2CC" w:themeFill="accent4" w:themeFillTint="33"/>
-              </w:tcPr>
-              <w:p>
-                <w:pPr>
-                  <w:spacing w:after="0" w:line="240" w:lineRule="auto"/>
-                  <w:rPr>
-                    <w:rFonts w:asciiTheme="majorHAnsi" w:eastAsiaTheme="majorEastAsia" w:hAnsiTheme="majorHAnsi" w:cstheme="majorBidi"/>
-                    <w:b/>
-                    <w:bCs/>
-                    <w:color w:val="2E74B5" w:themeColor="accent1" w:themeShade="BF"/>
-                    <w:sz w:val="28"/>
-                    <w:szCs w:val="28"/>
-                  </w:rPr>
-                </w:pPr>
-              </w:p>
-            </w:tc>
-          </w:tr>
-          <w:tr>
-            <w:tc>
-              <w:tcPr>
-                <w:tcW w:w="2518" w:type="dxa"/>
-                <w:shd w:val="clear" w:color="auto" w:fill="FFF2CC" w:themeFill="accent4" w:themeFillTint="33"/>
-              </w:tcPr>
-              <w:p>
-                <w:pPr>
-                  <w:spacing w:after="0" w:line="240" w:lineRule="auto"/>
-                  <w:rPr>
-                    <w:rFonts w:ascii="Calibri" w:hAnsi="Calibri" w:cs="Segoe UI"/>
-                    <w:sz w:val="24"/>
-                    <w:szCs w:val="24"/>
-                    <w:lang w:val="es-ES_tradnl"/>
-                  </w:rPr>
-                </w:pPr>
-                <w:r>
-                  <w:rPr>
-                    <w:rFonts w:ascii="Calibri" w:hAnsi="Calibri" w:cs="Segoe UI"/>
-                    <w:sz w:val="24"/>
-                    <w:szCs w:val="24"/>
-                    <w:lang w:val="es-ES_tradnl"/>
-                  </w:rPr>
-                  <w:t xml:space="preserve">Usar trazado de rayos y otros </w:t>
-                </w:r>
-                <w:proofErr w:type="spellStart"/>
-                <w:r>
-                  <w:rPr>
-                    <w:rFonts w:ascii="Calibri" w:hAnsi="Calibri" w:cs="Segoe UI"/>
-                    <w:sz w:val="24"/>
-                    <w:szCs w:val="24"/>
-                    <w:lang w:val="es-ES_tradnl"/>
-                  </w:rPr>
-                  <w:t>tests</w:t>
-                </w:r>
-                <w:proofErr w:type="spellEnd"/>
-                <w:r>
-                  <w:rPr>
-                    <w:rFonts w:ascii="Calibri" w:hAnsi="Calibri" w:cs="Segoe UI"/>
-                    <w:sz w:val="24"/>
-                    <w:szCs w:val="24"/>
-                    <w:lang w:val="es-ES_tradnl"/>
-                  </w:rPr>
-                  <w:t xml:space="preserve"> de las físicas</w:t>
-                </w:r>
-              </w:p>
-            </w:tc>
-            <w:tc>
-              <w:tcPr>
-                <w:tcW w:w="2410" w:type="dxa"/>
-                <w:shd w:val="clear" w:color="auto" w:fill="FFF2CC" w:themeFill="accent4" w:themeFillTint="33"/>
-              </w:tcPr>
-              <w:p>
-                <w:pPr>
-                  <w:spacing w:after="0" w:line="240" w:lineRule="auto"/>
-                  <w:rPr>
-                    <w:rFonts w:asciiTheme="majorHAnsi" w:eastAsiaTheme="majorEastAsia" w:hAnsiTheme="majorHAnsi" w:cstheme="majorBidi"/>
-                    <w:bCs/>
-                    <w:color w:val="0D0D0D" w:themeColor="text1" w:themeTint="F2"/>
-                    <w:sz w:val="24"/>
-                    <w:szCs w:val="24"/>
-                  </w:rPr>
-                </w:pPr>
-                <w:r>
-                  <w:rPr>
-                    <w:rFonts w:asciiTheme="majorHAnsi" w:eastAsiaTheme="majorEastAsia" w:hAnsiTheme="majorHAnsi" w:cstheme="majorBidi"/>
-                    <w:bCs/>
-                    <w:color w:val="0D0D0D" w:themeColor="text1" w:themeTint="F2"/>
-                    <w:sz w:val="24"/>
-                    <w:szCs w:val="24"/>
-                  </w:rPr>
-                  <w:t>20 horas</w:t>
-                </w:r>
-              </w:p>
-            </w:tc>
-            <w:tc>
-              <w:tcPr>
-                <w:tcW w:w="2126" w:type="dxa"/>
-                <w:shd w:val="clear" w:color="auto" w:fill="FFF2CC" w:themeFill="accent4" w:themeFillTint="33"/>
-              </w:tcPr>
-              <w:p>
-                <w:pPr>
-                  <w:spacing w:after="0" w:line="240" w:lineRule="auto"/>
-                  <w:rPr>
-                    <w:rFonts w:asciiTheme="majorHAnsi" w:eastAsiaTheme="majorEastAsia" w:hAnsiTheme="majorHAnsi" w:cstheme="majorBidi"/>
-                    <w:b/>
-                    <w:bCs/>
-                    <w:color w:val="2E74B5" w:themeColor="accent1" w:themeShade="BF"/>
-                    <w:sz w:val="28"/>
-                    <w:szCs w:val="28"/>
-                  </w:rPr>
-                </w:pPr>
-              </w:p>
-            </w:tc>
-            <w:tc>
-              <w:tcPr>
-                <w:tcW w:w="1666" w:type="dxa"/>
-                <w:shd w:val="clear" w:color="auto" w:fill="FFF2CC" w:themeFill="accent4" w:themeFillTint="33"/>
-              </w:tcPr>
-              <w:p>
-                <w:pPr>
-                  <w:spacing w:after="0" w:line="240" w:lineRule="auto"/>
-                  <w:rPr>
-                    <w:rFonts w:asciiTheme="majorHAnsi" w:eastAsiaTheme="majorEastAsia" w:hAnsiTheme="majorHAnsi" w:cstheme="majorBidi"/>
-                    <w:b/>
-                    <w:bCs/>
-                    <w:color w:val="2E74B5" w:themeColor="accent1" w:themeShade="BF"/>
-                    <w:sz w:val="28"/>
-                    <w:szCs w:val="28"/>
-                  </w:rPr>
-                </w:pPr>
-              </w:p>
-            </w:tc>
-          </w:tr>
-          <w:tr>
-            <w:tc>
-              <w:tcPr>
-                <w:tcW w:w="2518" w:type="dxa"/>
-                <w:shd w:val="clear" w:color="auto" w:fill="FFF2CC" w:themeFill="accent4" w:themeFillTint="33"/>
-              </w:tcPr>
-              <w:p>
-                <w:pPr>
-                  <w:spacing w:after="0" w:line="240" w:lineRule="auto"/>
-                  <w:rPr>
-                    <w:rFonts w:ascii="Calibri" w:hAnsi="Calibri" w:cs="Segoe UI"/>
-                    <w:sz w:val="24"/>
-                    <w:szCs w:val="24"/>
-                    <w:lang w:val="es-ES_tradnl"/>
-                  </w:rPr>
-                </w:pPr>
-                <w:r>
-                  <w:rPr>
-                    <w:sz w:val="24"/>
-                    <w:lang w:val="es-ES_tradnl"/>
-                  </w:rPr>
-                  <w:t>Mecánicas básicas entidades sin IA</w:t>
-                </w:r>
-              </w:p>
-            </w:tc>
-            <w:tc>
-              <w:tcPr>
-                <w:tcW w:w="2410" w:type="dxa"/>
-                <w:shd w:val="clear" w:color="auto" w:fill="FFF2CC" w:themeFill="accent4" w:themeFillTint="33"/>
-              </w:tcPr>
-              <w:p>
-                <w:pPr>
-                  <w:spacing w:after="0" w:line="240" w:lineRule="auto"/>
-                  <w:rPr>
-                    <w:rFonts w:asciiTheme="majorHAnsi" w:eastAsiaTheme="majorEastAsia" w:hAnsiTheme="majorHAnsi" w:cstheme="majorBidi"/>
-                    <w:b/>
-                    <w:bCs/>
-                    <w:color w:val="2E74B5" w:themeColor="accent1" w:themeShade="BF"/>
-                    <w:sz w:val="28"/>
-                    <w:szCs w:val="28"/>
-                  </w:rPr>
-                </w:pPr>
-                <w:r>
-                  <w:rPr>
-                    <w:rFonts w:asciiTheme="majorHAnsi" w:eastAsiaTheme="majorEastAsia" w:hAnsiTheme="majorHAnsi" w:cstheme="majorBidi"/>
-                    <w:bCs/>
-                    <w:color w:val="0D0D0D" w:themeColor="text1" w:themeTint="F2"/>
-                    <w:sz w:val="24"/>
-                    <w:szCs w:val="24"/>
-                  </w:rPr>
-                  <w:t>25 horas</w:t>
-                </w:r>
-              </w:p>
-            </w:tc>
-            <w:tc>
-              <w:tcPr>
-                <w:tcW w:w="2126" w:type="dxa"/>
-                <w:shd w:val="clear" w:color="auto" w:fill="FFF2CC" w:themeFill="accent4" w:themeFillTint="33"/>
-              </w:tcPr>
-              <w:p>
-                <w:pPr>
-                  <w:spacing w:after="0" w:line="240" w:lineRule="auto"/>
-                  <w:rPr>
-                    <w:rFonts w:asciiTheme="majorHAnsi" w:eastAsiaTheme="majorEastAsia" w:hAnsiTheme="majorHAnsi" w:cstheme="majorBidi"/>
-                    <w:bCs/>
-                    <w:color w:val="0D0D0D" w:themeColor="text1" w:themeTint="F2"/>
-                    <w:sz w:val="24"/>
-                    <w:szCs w:val="24"/>
-                  </w:rPr>
-                </w:pPr>
-              </w:p>
-            </w:tc>
-            <w:tc>
-              <w:tcPr>
-                <w:tcW w:w="1666" w:type="dxa"/>
-                <w:shd w:val="clear" w:color="auto" w:fill="FFF2CC" w:themeFill="accent4" w:themeFillTint="33"/>
-              </w:tcPr>
-              <w:p>
-                <w:pPr>
-                  <w:spacing w:after="0" w:line="240" w:lineRule="auto"/>
-                  <w:rPr>
-                    <w:rFonts w:asciiTheme="majorHAnsi" w:eastAsiaTheme="majorEastAsia" w:hAnsiTheme="majorHAnsi" w:cstheme="majorBidi"/>
-                    <w:bCs/>
-                    <w:color w:val="0D0D0D" w:themeColor="text1" w:themeTint="F2"/>
-                    <w:sz w:val="24"/>
-                    <w:szCs w:val="24"/>
-                  </w:rPr>
-                </w:pPr>
-              </w:p>
-            </w:tc>
-          </w:tr>
-          <w:tr>
-            <w:tc>
-              <w:tcPr>
-                <w:tcW w:w="2518" w:type="dxa"/>
-                <w:shd w:val="clear" w:color="auto" w:fill="FFF2CC" w:themeFill="accent4" w:themeFillTint="33"/>
-              </w:tcPr>
-              <w:p>
-                <w:pPr>
-                  <w:spacing w:after="0" w:line="240" w:lineRule="auto"/>
-                  <w:rPr>
-                    <w:sz w:val="24"/>
-                    <w:lang w:val="es-ES_tradnl"/>
-                  </w:rPr>
-                </w:pPr>
-                <w:r>
-                  <w:rPr>
-                    <w:sz w:val="24"/>
-                  </w:rPr>
-                  <w:t>Mecánicas de acción</w:t>
-                </w:r>
-              </w:p>
-            </w:tc>
-            <w:tc>
-              <w:tcPr>
-                <w:tcW w:w="2410" w:type="dxa"/>
-                <w:shd w:val="clear" w:color="auto" w:fill="FFF2CC" w:themeFill="accent4" w:themeFillTint="33"/>
-              </w:tcPr>
-              <w:p>
-                <w:pPr>
-                  <w:spacing w:after="0" w:line="240" w:lineRule="auto"/>
-                  <w:rPr>
-                    <w:rFonts w:asciiTheme="majorHAnsi" w:eastAsiaTheme="majorEastAsia" w:hAnsiTheme="majorHAnsi" w:cstheme="majorBidi"/>
-                    <w:bCs/>
-                    <w:color w:val="0D0D0D" w:themeColor="text1" w:themeTint="F2"/>
-                    <w:sz w:val="24"/>
-                    <w:szCs w:val="24"/>
-                  </w:rPr>
-                </w:pPr>
-                <w:r>
-                  <w:rPr>
-                    <w:rFonts w:asciiTheme="majorHAnsi" w:eastAsiaTheme="majorEastAsia" w:hAnsiTheme="majorHAnsi" w:cstheme="majorBidi"/>
-                    <w:bCs/>
-                    <w:color w:val="0D0D0D" w:themeColor="text1" w:themeTint="F2"/>
-                    <w:sz w:val="24"/>
-                    <w:szCs w:val="24"/>
-                  </w:rPr>
-                  <w:t>35 horas</w:t>
-                </w:r>
-              </w:p>
-            </w:tc>
-            <w:tc>
-              <w:tcPr>
-                <w:tcW w:w="2126" w:type="dxa"/>
-                <w:shd w:val="clear" w:color="auto" w:fill="FFF2CC" w:themeFill="accent4" w:themeFillTint="33"/>
-              </w:tcPr>
-              <w:p>
-                <w:pPr>
-                  <w:spacing w:after="0" w:line="240" w:lineRule="auto"/>
-                  <w:rPr>
-                    <w:rFonts w:asciiTheme="majorHAnsi" w:eastAsiaTheme="majorEastAsia" w:hAnsiTheme="majorHAnsi" w:cstheme="majorBidi"/>
-                    <w:bCs/>
-                    <w:color w:val="0D0D0D" w:themeColor="text1" w:themeTint="F2"/>
-                    <w:sz w:val="24"/>
-                    <w:szCs w:val="24"/>
-                  </w:rPr>
-                </w:pPr>
-              </w:p>
-            </w:tc>
-            <w:tc>
-              <w:tcPr>
-                <w:tcW w:w="1666" w:type="dxa"/>
-                <w:shd w:val="clear" w:color="auto" w:fill="FFF2CC" w:themeFill="accent4" w:themeFillTint="33"/>
-              </w:tcPr>
-              <w:p>
-                <w:pPr>
-                  <w:spacing w:after="0" w:line="240" w:lineRule="auto"/>
-                  <w:rPr>
-                    <w:rFonts w:asciiTheme="majorHAnsi" w:eastAsiaTheme="majorEastAsia" w:hAnsiTheme="majorHAnsi" w:cstheme="majorBidi"/>
-                    <w:bCs/>
-                    <w:color w:val="0D0D0D" w:themeColor="text1" w:themeTint="F2"/>
-                    <w:sz w:val="24"/>
-                    <w:szCs w:val="24"/>
-                  </w:rPr>
-                </w:pPr>
-              </w:p>
-            </w:tc>
-          </w:tr>
-          <w:tr>
-            <w:tc>
-              <w:tcPr>
-                <w:tcW w:w="2518" w:type="dxa"/>
-                <w:shd w:val="clear" w:color="auto" w:fill="FFF2CC" w:themeFill="accent4" w:themeFillTint="33"/>
-              </w:tcPr>
-              <w:p>
-                <w:pPr>
-                  <w:spacing w:after="0" w:line="240" w:lineRule="auto"/>
-                  <w:rPr>
-                    <w:sz w:val="24"/>
-                    <w:lang w:val="es-ES_tradnl"/>
-                  </w:rPr>
-                </w:pPr>
-                <w:r>
-                  <w:rPr>
-                    <w:sz w:val="24"/>
-                  </w:rPr>
-                  <w:t xml:space="preserve">Mecánicas de </w:t>
-                </w:r>
-                <w:proofErr w:type="spellStart"/>
-                <w:r>
-                  <w:rPr>
-                    <w:sz w:val="24"/>
-                  </w:rPr>
-                  <w:t>puzzle</w:t>
-                </w:r>
-                <w:proofErr w:type="spellEnd"/>
-              </w:p>
-            </w:tc>
-            <w:tc>
-              <w:tcPr>
-                <w:tcW w:w="2410" w:type="dxa"/>
-                <w:shd w:val="clear" w:color="auto" w:fill="FFF2CC" w:themeFill="accent4" w:themeFillTint="33"/>
-              </w:tcPr>
-              <w:p>
-                <w:pPr>
-                  <w:spacing w:after="0" w:line="240" w:lineRule="auto"/>
-                  <w:rPr>
-                    <w:rFonts w:asciiTheme="majorHAnsi" w:eastAsiaTheme="majorEastAsia" w:hAnsiTheme="majorHAnsi" w:cstheme="majorBidi"/>
-                    <w:bCs/>
-                    <w:color w:val="0D0D0D" w:themeColor="text1" w:themeTint="F2"/>
-                    <w:sz w:val="24"/>
-                    <w:szCs w:val="24"/>
-                  </w:rPr>
-                </w:pPr>
-                <w:r>
-                  <w:rPr>
-                    <w:rFonts w:asciiTheme="majorHAnsi" w:eastAsiaTheme="majorEastAsia" w:hAnsiTheme="majorHAnsi" w:cstheme="majorBidi"/>
-                    <w:bCs/>
-                    <w:color w:val="0D0D0D" w:themeColor="text1" w:themeTint="F2"/>
-                    <w:sz w:val="24"/>
-                    <w:szCs w:val="24"/>
-                  </w:rPr>
-                  <w:t>25 horas</w:t>
-                </w:r>
-              </w:p>
-            </w:tc>
-            <w:tc>
-              <w:tcPr>
-                <w:tcW w:w="2126" w:type="dxa"/>
-                <w:shd w:val="clear" w:color="auto" w:fill="FFF2CC" w:themeFill="accent4" w:themeFillTint="33"/>
-              </w:tcPr>
-              <w:p>
-                <w:pPr>
-                  <w:spacing w:after="0" w:line="240" w:lineRule="auto"/>
-                  <w:rPr>
-                    <w:rFonts w:asciiTheme="majorHAnsi" w:eastAsiaTheme="majorEastAsia" w:hAnsiTheme="majorHAnsi" w:cstheme="majorBidi"/>
-                    <w:bCs/>
-                    <w:color w:val="0D0D0D" w:themeColor="text1" w:themeTint="F2"/>
-                    <w:sz w:val="24"/>
-                    <w:szCs w:val="24"/>
-                  </w:rPr>
-                </w:pPr>
-              </w:p>
-            </w:tc>
-            <w:tc>
-              <w:tcPr>
-                <w:tcW w:w="1666" w:type="dxa"/>
-                <w:shd w:val="clear" w:color="auto" w:fill="FFF2CC" w:themeFill="accent4" w:themeFillTint="33"/>
-              </w:tcPr>
-              <w:p>
-                <w:pPr>
-                  <w:spacing w:after="0" w:line="240" w:lineRule="auto"/>
-                  <w:rPr>
-                    <w:rFonts w:asciiTheme="majorHAnsi" w:eastAsiaTheme="majorEastAsia" w:hAnsiTheme="majorHAnsi" w:cstheme="majorBidi"/>
-                    <w:bCs/>
-                    <w:color w:val="0D0D0D" w:themeColor="text1" w:themeTint="F2"/>
-                    <w:sz w:val="24"/>
-                    <w:szCs w:val="24"/>
-                  </w:rPr>
-                </w:pPr>
-              </w:p>
-            </w:tc>
-          </w:tr>
-          <w:tr>
-            <w:tc>
-              <w:tcPr>
-                <w:tcW w:w="2518" w:type="dxa"/>
-                <w:shd w:val="clear" w:color="auto" w:fill="FFF2CC" w:themeFill="accent4" w:themeFillTint="33"/>
-              </w:tcPr>
-              <w:p>
-                <w:pPr>
-                  <w:spacing w:after="0" w:line="240" w:lineRule="auto"/>
-                  <w:rPr>
-                    <w:sz w:val="24"/>
-                  </w:rPr>
-                </w:pPr>
-                <w:r>
-                  <w:rPr>
-                    <w:sz w:val="24"/>
-                    <w:lang w:val="es-ES_tradnl"/>
-                  </w:rPr>
-                  <w:t xml:space="preserve">[HITO 2] </w:t>
-                </w:r>
-                <w:r>
-                  <w:rPr>
-                    <w:sz w:val="24"/>
-                  </w:rPr>
-                  <w:t>Integración de librería para GUI</w:t>
-                </w:r>
-              </w:p>
-            </w:tc>
-            <w:tc>
-              <w:tcPr>
-                <w:tcW w:w="2410" w:type="dxa"/>
-                <w:shd w:val="clear" w:color="auto" w:fill="FFF2CC" w:themeFill="accent4" w:themeFillTint="33"/>
-              </w:tcPr>
-              <w:p>
-                <w:pPr>
-                  <w:spacing w:after="0" w:line="240" w:lineRule="auto"/>
-                  <w:rPr>
-                    <w:rFonts w:asciiTheme="majorHAnsi" w:eastAsiaTheme="majorEastAsia" w:hAnsiTheme="majorHAnsi" w:cstheme="majorBidi"/>
-                    <w:bCs/>
-                    <w:color w:val="0D0D0D" w:themeColor="text1" w:themeTint="F2"/>
-                    <w:sz w:val="24"/>
-                    <w:szCs w:val="24"/>
-                  </w:rPr>
-                </w:pPr>
-                <w:r>
-                  <w:rPr>
-                    <w:rFonts w:asciiTheme="majorHAnsi" w:eastAsiaTheme="majorEastAsia" w:hAnsiTheme="majorHAnsi" w:cstheme="majorBidi"/>
-                    <w:bCs/>
-                    <w:color w:val="0D0D0D" w:themeColor="text1" w:themeTint="F2"/>
-                    <w:sz w:val="24"/>
-                    <w:szCs w:val="24"/>
-                  </w:rPr>
-                  <w:t>5 horas</w:t>
-                </w:r>
-              </w:p>
-            </w:tc>
-            <w:tc>
-              <w:tcPr>
-                <w:tcW w:w="2126" w:type="dxa"/>
-                <w:shd w:val="clear" w:color="auto" w:fill="FFF2CC" w:themeFill="accent4" w:themeFillTint="33"/>
-              </w:tcPr>
-              <w:p>
-                <w:pPr>
-                  <w:spacing w:after="0" w:line="240" w:lineRule="auto"/>
-                  <w:rPr>
-                    <w:rFonts w:asciiTheme="majorHAnsi" w:eastAsiaTheme="majorEastAsia" w:hAnsiTheme="majorHAnsi" w:cstheme="majorBidi"/>
-                    <w:bCs/>
-                    <w:color w:val="0D0D0D" w:themeColor="text1" w:themeTint="F2"/>
-                    <w:sz w:val="24"/>
-                    <w:szCs w:val="24"/>
-                  </w:rPr>
-                </w:pPr>
-              </w:p>
-            </w:tc>
-            <w:tc>
-              <w:tcPr>
-                <w:tcW w:w="1666" w:type="dxa"/>
-                <w:shd w:val="clear" w:color="auto" w:fill="FFF2CC" w:themeFill="accent4" w:themeFillTint="33"/>
-              </w:tcPr>
-              <w:p>
-                <w:pPr>
-                  <w:spacing w:after="0" w:line="240" w:lineRule="auto"/>
-                  <w:rPr>
-                    <w:rFonts w:asciiTheme="majorHAnsi" w:eastAsiaTheme="majorEastAsia" w:hAnsiTheme="majorHAnsi" w:cstheme="majorBidi"/>
-                    <w:bCs/>
-                    <w:color w:val="0D0D0D" w:themeColor="text1" w:themeTint="F2"/>
-                    <w:sz w:val="24"/>
-                    <w:szCs w:val="24"/>
-                  </w:rPr>
-                </w:pPr>
-              </w:p>
-            </w:tc>
-          </w:tr>
-          <w:tr>
-            <w:tc>
-              <w:tcPr>
-                <w:tcW w:w="2518" w:type="dxa"/>
-                <w:shd w:val="clear" w:color="auto" w:fill="FFF2CC" w:themeFill="accent4" w:themeFillTint="33"/>
-              </w:tcPr>
-              <w:p>
-                <w:pPr>
-                  <w:spacing w:after="0" w:line="240" w:lineRule="auto"/>
-                  <w:rPr>
-                    <w:sz w:val="24"/>
-                  </w:rPr>
-                </w:pPr>
-                <w:r>
-                  <w:rPr>
-                    <w:sz w:val="24"/>
-                    <w:lang w:val="es-ES_tradnl"/>
-                  </w:rPr>
-                  <w:lastRenderedPageBreak/>
                   <w:t xml:space="preserve">[HITO 2] </w:t>
                 </w:r>
                 <w:proofErr w:type="spellStart"/>
@@ -5952,17 +6055,8 @@
                     <w:szCs w:val="24"/>
                     <w:lang w:val="es-ES_tradnl"/>
                   </w:rPr>
-                  <w:t xml:space="preserve">Definición de métricas e </w:t>
-                </w:r>
-                <w:r>
-                  <w:rPr>
-                    <w:rFonts w:cs="Segoe UI"/>
-                    <w:sz w:val="24"/>
-                    <w:szCs w:val="24"/>
-                    <w:lang w:val="es-ES_tradnl"/>
-                  </w:rPr>
                   <w:lastRenderedPageBreak/>
-                  <w:t>indicadores del proyecto.</w:t>
+                  <w:t>Definición de métricas e indicadores del proyecto.</w:t>
                 </w:r>
               </w:p>
             </w:tc>
@@ -5990,7 +6084,6 @@
                     <w:sz w:val="24"/>
                     <w:szCs w:val="24"/>
                   </w:rPr>
-                  <w:lastRenderedPageBreak/>
                   <w:t>10 horas</w:t>
                 </w:r>
               </w:p>
@@ -6053,7 +6146,6 @@
                     <w:sz w:val="24"/>
                     <w:lang w:val="es-ES_tradnl"/>
                   </w:rPr>
-                  <w:lastRenderedPageBreak/>
                   <w:t xml:space="preserve">[HITO 2] Incorporación de open data, </w:t>
                 </w:r>
                 <w:proofErr w:type="spellStart"/>
@@ -6277,7 +6369,7 @@
         <w:rFonts w:asciiTheme="majorHAnsi" w:eastAsiaTheme="majorEastAsia" w:hAnsiTheme="majorHAnsi" w:cstheme="majorBidi"/>
         <w:noProof/>
       </w:rPr>
-      <w:t>1</w:t>
+      <w:t>2</w:t>
     </w:r>
     <w:r>
       <w:rPr>
@@ -8486,6 +8578,7 @@
   <w:style w:type="character" w:default="1" w:styleId="Fuentedeprrafopredeter">
     <w:name w:val="Default Paragraph Font"/>
     <w:uiPriority w:val="1"/>
+    <w:semiHidden/>
     <w:unhideWhenUsed/>
   </w:style>
   <w:style w:type="table" w:default="1" w:styleId="Tablanormal">
@@ -9394,7 +9487,7 @@
 </file>
 
 <file path=customXml/itemProps1.xml><?xml version="1.0" encoding="utf-8"?>
-<ds:datastoreItem xmlns:ds="http://schemas.openxmlformats.org/officeDocument/2006/customXml" ds:itemID="{F1513C85-02DA-6E4B-9F95-8D7551006750}">
+<ds:datastoreItem xmlns:ds="http://schemas.openxmlformats.org/officeDocument/2006/customXml" ds:itemID="{D392936D-2DC1-8541-8513-16CF5053C785}">
   <ds:schemaRefs>
     <ds:schemaRef ds:uri="http://schemas.openxmlformats.org/officeDocument/2006/bibliography"/>
   </ds:schemaRefs>

</xml_diff>